<commit_message>
DBMG add lab5 all files and doc
</commit_message>
<xml_diff>
--- a/S2/comp 1168 DataBase Management/wk5/Lab-Submission TemplateW5.doc.docx
+++ b/S2/comp 1168 DataBase Management/wk5/Lab-Submission TemplateW5.doc.docx
@@ -296,6 +296,48 @@
           </wp:inline>
         </w:drawing>
       </w:r>
+      <w:r>
+        <w:rPr>
+          <w:sz w:val="28"/>
+          <w:szCs w:val="28"/>
+          <w:lang w:val="en-US" w:eastAsia="zh-TW"/>
+        </w:rPr>
+        <w:drawing>
+          <wp:inline distT="0" distB="0" distL="0" distR="0" wp14:anchorId="1FB965F2" wp14:editId="2C4C5F5D">
+            <wp:extent cx="1262939" cy="2352674"/>
+            <wp:effectExtent l="0" t="0" r="0" b="0"/>
+            <wp:docPr id="1027274056" name="图片 1"/>
+            <wp:cNvGraphicFramePr>
+              <a:graphicFrameLocks xmlns:a="http://schemas.openxmlformats.org/drawingml/2006/main" noChangeAspect="1"/>
+            </wp:cNvGraphicFramePr>
+            <a:graphic xmlns:a="http://schemas.openxmlformats.org/drawingml/2006/main">
+              <a:graphicData uri="http://schemas.openxmlformats.org/drawingml/2006/picture">
+                <pic:pic xmlns:pic="http://schemas.openxmlformats.org/drawingml/2006/picture">
+                  <pic:nvPicPr>
+                    <pic:cNvPr id="1027274056" name=""/>
+                    <pic:cNvPicPr/>
+                  </pic:nvPicPr>
+                  <pic:blipFill>
+                    <a:blip r:embed="rId6"/>
+                    <a:stretch>
+                      <a:fillRect/>
+                    </a:stretch>
+                  </pic:blipFill>
+                  <pic:spPr>
+                    <a:xfrm>
+                      <a:off x="0" y="0"/>
+                      <a:ext cx="1268502" cy="2363038"/>
+                    </a:xfrm>
+                    <a:prstGeom prst="rect">
+                      <a:avLst/>
+                    </a:prstGeom>
+                  </pic:spPr>
+                </pic:pic>
+              </a:graphicData>
+            </a:graphic>
+          </wp:inline>
+        </w:drawing>
+      </w:r>
     </w:p>
     <w:p>
       <w:pPr>
@@ -328,7 +370,7 @@
                     <pic:cNvPicPr/>
                   </pic:nvPicPr>
                   <pic:blipFill>
-                    <a:blip r:embed="rId6"/>
+                    <a:blip r:embed="rId7"/>
                     <a:stretch>
                       <a:fillRect/>
                     </a:stretch>
@@ -351,6 +393,23 @@
     </w:p>
     <w:p>
       <w:pPr>
+        <w:rPr>
+          <w:sz w:val="28"/>
+          <w:szCs w:val="28"/>
+          <w:lang w:val="en-US" w:eastAsia="zh-TW"/>
+        </w:rPr>
+      </w:pPr>
+      <w:r>
+        <w:rPr>
+          <w:sz w:val="28"/>
+          <w:szCs w:val="28"/>
+          <w:lang w:val="en-US" w:eastAsia="zh-TW"/>
+        </w:rPr>
+        <w:br w:type="page"/>
+      </w:r>
+    </w:p>
+    <w:p>
+      <w:pPr>
         <w:pStyle w:val="a3"/>
         <w:numPr>
           <w:ilvl w:val="0"/>
@@ -368,6 +427,7 @@
           <w:szCs w:val="28"/>
           <w:lang w:val="en-US" w:eastAsia="zh-TW"/>
         </w:rPr>
+        <w:lastRenderedPageBreak/>
         <w:t>Q2</w:t>
       </w:r>
     </w:p>
@@ -381,6 +441,160 @@
           <w:lang w:val="en-US" w:eastAsia="zh-TW"/>
         </w:rPr>
       </w:pPr>
+      <w:r>
+        <w:rPr>
+          <w:sz w:val="28"/>
+          <w:szCs w:val="28"/>
+          <w:lang w:val="en-US" w:eastAsia="zh-TW"/>
+        </w:rPr>
+        <w:drawing>
+          <wp:inline distT="0" distB="0" distL="0" distR="0" wp14:anchorId="18D023A2" wp14:editId="03F3BE72">
+            <wp:extent cx="1905266" cy="1829055"/>
+            <wp:effectExtent l="0" t="0" r="0" b="0"/>
+            <wp:docPr id="1439436788" name="图片 1"/>
+            <wp:cNvGraphicFramePr>
+              <a:graphicFrameLocks xmlns:a="http://schemas.openxmlformats.org/drawingml/2006/main" noChangeAspect="1"/>
+            </wp:cNvGraphicFramePr>
+            <a:graphic xmlns:a="http://schemas.openxmlformats.org/drawingml/2006/main">
+              <a:graphicData uri="http://schemas.openxmlformats.org/drawingml/2006/picture">
+                <pic:pic xmlns:pic="http://schemas.openxmlformats.org/drawingml/2006/picture">
+                  <pic:nvPicPr>
+                    <pic:cNvPr id="1439436788" name=""/>
+                    <pic:cNvPicPr/>
+                  </pic:nvPicPr>
+                  <pic:blipFill>
+                    <a:blip r:embed="rId8"/>
+                    <a:stretch>
+                      <a:fillRect/>
+                    </a:stretch>
+                  </pic:blipFill>
+                  <pic:spPr>
+                    <a:xfrm>
+                      <a:off x="0" y="0"/>
+                      <a:ext cx="1905266" cy="1829055"/>
+                    </a:xfrm>
+                    <a:prstGeom prst="rect">
+                      <a:avLst/>
+                    </a:prstGeom>
+                  </pic:spPr>
+                </pic:pic>
+              </a:graphicData>
+            </a:graphic>
+          </wp:inline>
+        </w:drawing>
+      </w:r>
+      <w:r>
+        <w:rPr>
+          <w:sz w:val="28"/>
+          <w:szCs w:val="28"/>
+          <w:lang w:val="en-US" w:eastAsia="zh-TW"/>
+        </w:rPr>
+        <w:drawing>
+          <wp:inline distT="0" distB="0" distL="0" distR="0" wp14:anchorId="02AF16A7" wp14:editId="7E4B81A7">
+            <wp:extent cx="1762125" cy="3143249"/>
+            <wp:effectExtent l="0" t="0" r="0" b="635"/>
+            <wp:docPr id="1813852355" name="图片 1"/>
+            <wp:cNvGraphicFramePr>
+              <a:graphicFrameLocks xmlns:a="http://schemas.openxmlformats.org/drawingml/2006/main" noChangeAspect="1"/>
+            </wp:cNvGraphicFramePr>
+            <a:graphic xmlns:a="http://schemas.openxmlformats.org/drawingml/2006/main">
+              <a:graphicData uri="http://schemas.openxmlformats.org/drawingml/2006/picture">
+                <pic:pic xmlns:pic="http://schemas.openxmlformats.org/drawingml/2006/picture">
+                  <pic:nvPicPr>
+                    <pic:cNvPr id="1813852355" name=""/>
+                    <pic:cNvPicPr/>
+                  </pic:nvPicPr>
+                  <pic:blipFill>
+                    <a:blip r:embed="rId9"/>
+                    <a:stretch>
+                      <a:fillRect/>
+                    </a:stretch>
+                  </pic:blipFill>
+                  <pic:spPr>
+                    <a:xfrm>
+                      <a:off x="0" y="0"/>
+                      <a:ext cx="1765679" cy="3149588"/>
+                    </a:xfrm>
+                    <a:prstGeom prst="rect">
+                      <a:avLst/>
+                    </a:prstGeom>
+                  </pic:spPr>
+                </pic:pic>
+              </a:graphicData>
+            </a:graphic>
+          </wp:inline>
+        </w:drawing>
+      </w:r>
+    </w:p>
+    <w:p>
+      <w:pPr>
+        <w:pStyle w:val="a3"/>
+        <w:ind w:left="360"/>
+        <w:rPr>
+          <w:sz w:val="28"/>
+          <w:szCs w:val="28"/>
+          <w:lang w:val="en-US" w:eastAsia="zh-TW"/>
+        </w:rPr>
+      </w:pPr>
+      <w:r>
+        <w:rPr>
+          <w:sz w:val="28"/>
+          <w:szCs w:val="28"/>
+          <w:lang w:val="en-US" w:eastAsia="zh-TW"/>
+        </w:rPr>
+        <w:drawing>
+          <wp:inline distT="0" distB="0" distL="0" distR="0" wp14:anchorId="0C7C9AC1" wp14:editId="679D181A">
+            <wp:extent cx="5943600" cy="4438650"/>
+            <wp:effectExtent l="0" t="0" r="0" b="0"/>
+            <wp:docPr id="142590013" name="图片 1"/>
+            <wp:cNvGraphicFramePr>
+              <a:graphicFrameLocks xmlns:a="http://schemas.openxmlformats.org/drawingml/2006/main" noChangeAspect="1"/>
+            </wp:cNvGraphicFramePr>
+            <a:graphic xmlns:a="http://schemas.openxmlformats.org/drawingml/2006/main">
+              <a:graphicData uri="http://schemas.openxmlformats.org/drawingml/2006/picture">
+                <pic:pic xmlns:pic="http://schemas.openxmlformats.org/drawingml/2006/picture">
+                  <pic:nvPicPr>
+                    <pic:cNvPr id="142590013" name=""/>
+                    <pic:cNvPicPr/>
+                  </pic:nvPicPr>
+                  <pic:blipFill>
+                    <a:blip r:embed="rId10"/>
+                    <a:stretch>
+                      <a:fillRect/>
+                    </a:stretch>
+                  </pic:blipFill>
+                  <pic:spPr>
+                    <a:xfrm>
+                      <a:off x="0" y="0"/>
+                      <a:ext cx="5943600" cy="4438650"/>
+                    </a:xfrm>
+                    <a:prstGeom prst="rect">
+                      <a:avLst/>
+                    </a:prstGeom>
+                  </pic:spPr>
+                </pic:pic>
+              </a:graphicData>
+            </a:graphic>
+          </wp:inline>
+        </w:drawing>
+      </w:r>
+    </w:p>
+    <w:p>
+      <w:pPr>
+        <w:rPr>
+          <w:sz w:val="28"/>
+          <w:szCs w:val="28"/>
+          <w:lang w:val="en-US" w:eastAsia="zh-TW"/>
+        </w:rPr>
+      </w:pPr>
+      <w:r>
+        <w:rPr>
+          <w:sz w:val="28"/>
+          <w:szCs w:val="28"/>
+          <w:lang w:val="en-US" w:eastAsia="zh-TW"/>
+        </w:rPr>
+        <w:br w:type="page"/>
+      </w:r>
     </w:p>
     <w:p>
       <w:pPr>
@@ -401,6 +615,7 @@
           <w:szCs w:val="28"/>
           <w:lang w:val="en-US" w:eastAsia="zh-TW"/>
         </w:rPr>
+        <w:lastRenderedPageBreak/>
         <w:t>Q3</w:t>
       </w:r>
     </w:p>
@@ -414,6 +629,143 @@
           <w:lang w:val="en-US" w:eastAsia="zh-TW"/>
         </w:rPr>
       </w:pPr>
+    </w:p>
+    <w:p>
+      <w:pPr>
+        <w:pStyle w:val="a3"/>
+        <w:ind w:left="360"/>
+        <w:rPr>
+          <w:sz w:val="28"/>
+          <w:szCs w:val="28"/>
+          <w:lang w:val="en-US" w:eastAsia="zh-TW"/>
+        </w:rPr>
+      </w:pPr>
+      <w:r>
+        <w:rPr>
+          <w:sz w:val="28"/>
+          <w:szCs w:val="28"/>
+          <w:lang w:val="en-US" w:eastAsia="zh-TW"/>
+        </w:rPr>
+        <w:drawing>
+          <wp:inline distT="0" distB="0" distL="0" distR="0" wp14:anchorId="46573165" wp14:editId="1A0EC050">
+            <wp:extent cx="1771897" cy="1943371"/>
+            <wp:effectExtent l="0" t="0" r="0" b="0"/>
+            <wp:docPr id="520427181" name="图片 1"/>
+            <wp:cNvGraphicFramePr>
+              <a:graphicFrameLocks xmlns:a="http://schemas.openxmlformats.org/drawingml/2006/main" noChangeAspect="1"/>
+            </wp:cNvGraphicFramePr>
+            <a:graphic xmlns:a="http://schemas.openxmlformats.org/drawingml/2006/main">
+              <a:graphicData uri="http://schemas.openxmlformats.org/drawingml/2006/picture">
+                <pic:pic xmlns:pic="http://schemas.openxmlformats.org/drawingml/2006/picture">
+                  <pic:nvPicPr>
+                    <pic:cNvPr id="520427181" name=""/>
+                    <pic:cNvPicPr/>
+                  </pic:nvPicPr>
+                  <pic:blipFill>
+                    <a:blip r:embed="rId11"/>
+                    <a:stretch>
+                      <a:fillRect/>
+                    </a:stretch>
+                  </pic:blipFill>
+                  <pic:spPr>
+                    <a:xfrm>
+                      <a:off x="0" y="0"/>
+                      <a:ext cx="1771897" cy="1943371"/>
+                    </a:xfrm>
+                    <a:prstGeom prst="rect">
+                      <a:avLst/>
+                    </a:prstGeom>
+                  </pic:spPr>
+                </pic:pic>
+              </a:graphicData>
+            </a:graphic>
+          </wp:inline>
+        </w:drawing>
+      </w:r>
+      <w:r>
+        <w:rPr>
+          <w:sz w:val="28"/>
+          <w:szCs w:val="28"/>
+          <w:lang w:val="en-US" w:eastAsia="zh-TW"/>
+        </w:rPr>
+        <w:drawing>
+          <wp:inline distT="0" distB="0" distL="0" distR="0" wp14:anchorId="42AE9364" wp14:editId="7B3EF32A">
+            <wp:extent cx="1743075" cy="3333750"/>
+            <wp:effectExtent l="0" t="0" r="9525" b="0"/>
+            <wp:docPr id="264838716" name="图片 1"/>
+            <wp:cNvGraphicFramePr>
+              <a:graphicFrameLocks xmlns:a="http://schemas.openxmlformats.org/drawingml/2006/main" noChangeAspect="1"/>
+            </wp:cNvGraphicFramePr>
+            <a:graphic xmlns:a="http://schemas.openxmlformats.org/drawingml/2006/main">
+              <a:graphicData uri="http://schemas.openxmlformats.org/drawingml/2006/picture">
+                <pic:pic xmlns:pic="http://schemas.openxmlformats.org/drawingml/2006/picture">
+                  <pic:nvPicPr>
+                    <pic:cNvPr id="264838716" name=""/>
+                    <pic:cNvPicPr/>
+                  </pic:nvPicPr>
+                  <pic:blipFill>
+                    <a:blip r:embed="rId12"/>
+                    <a:stretch>
+                      <a:fillRect/>
+                    </a:stretch>
+                  </pic:blipFill>
+                  <pic:spPr>
+                    <a:xfrm>
+                      <a:off x="0" y="0"/>
+                      <a:ext cx="1743318" cy="3334215"/>
+                    </a:xfrm>
+                    <a:prstGeom prst="rect">
+                      <a:avLst/>
+                    </a:prstGeom>
+                  </pic:spPr>
+                </pic:pic>
+              </a:graphicData>
+            </a:graphic>
+          </wp:inline>
+        </w:drawing>
+      </w:r>
+      <w:r>
+        <w:rPr>
+          <w:sz w:val="28"/>
+          <w:szCs w:val="28"/>
+          <w:lang w:val="en-US" w:eastAsia="zh-TW"/>
+        </w:rPr>
+        <w:drawing>
+          <wp:inline distT="0" distB="0" distL="0" distR="0" wp14:anchorId="62E139ED" wp14:editId="6DF952C6">
+            <wp:extent cx="5943600" cy="4228465"/>
+            <wp:effectExtent l="0" t="0" r="0" b="635"/>
+            <wp:docPr id="1897711463" name="图片 1"/>
+            <wp:cNvGraphicFramePr>
+              <a:graphicFrameLocks xmlns:a="http://schemas.openxmlformats.org/drawingml/2006/main" noChangeAspect="1"/>
+            </wp:cNvGraphicFramePr>
+            <a:graphic xmlns:a="http://schemas.openxmlformats.org/drawingml/2006/main">
+              <a:graphicData uri="http://schemas.openxmlformats.org/drawingml/2006/picture">
+                <pic:pic xmlns:pic="http://schemas.openxmlformats.org/drawingml/2006/picture">
+                  <pic:nvPicPr>
+                    <pic:cNvPr id="1897711463" name=""/>
+                    <pic:cNvPicPr/>
+                  </pic:nvPicPr>
+                  <pic:blipFill>
+                    <a:blip r:embed="rId13"/>
+                    <a:stretch>
+                      <a:fillRect/>
+                    </a:stretch>
+                  </pic:blipFill>
+                  <pic:spPr>
+                    <a:xfrm>
+                      <a:off x="0" y="0"/>
+                      <a:ext cx="5943600" cy="4228465"/>
+                    </a:xfrm>
+                    <a:prstGeom prst="rect">
+                      <a:avLst/>
+                    </a:prstGeom>
+                  </pic:spPr>
+                </pic:pic>
+              </a:graphicData>
+            </a:graphic>
+          </wp:inline>
+        </w:drawing>
+      </w:r>
     </w:p>
     <w:sectPr>
       <w:pgSz w:w="12240" w:h="15840"/>

</xml_diff>